<commit_message>
cleaned up some references in the elaboration documents
</commit_message>
<xml_diff>
--- a/source/reference_documents/elaboration_documents/AVCDL Documentation Management/AVCDL Documentation Management.docx
+++ b/source/reference_documents/elaboration_documents/AVCDL Documentation Management/AVCDL Documentation Management.docx
@@ -1,6 +1,6 @@
 
 <file path=word/document.xml><?xml version="1.0" encoding="utf-8"?>
-<w:document xmlns:wpc="http://schemas.microsoft.com/office/word/2010/wordprocessingCanvas" xmlns:cx="http://schemas.microsoft.com/office/drawing/2014/chartex" xmlns:cx1="http://schemas.microsoft.com/office/drawing/2015/9/8/chartex" xmlns:cx2="http://schemas.microsoft.com/office/drawing/2015/10/21/chartex" xmlns:cx3="http://schemas.microsoft.com/office/drawing/2016/5/9/chartex" xmlns:cx4="http://schemas.microsoft.com/office/drawing/2016/5/10/chartex" xmlns:cx5="http://schemas.microsoft.com/office/drawing/2016/5/11/chartex" xmlns:cx6="http://schemas.microsoft.com/office/drawing/2016/5/12/chartex" xmlns:cx7="http://schemas.microsoft.com/office/drawing/2016/5/13/chartex" xmlns:cx8="http://schemas.microsoft.com/office/drawing/2016/5/14/chartex" xmlns:mc="http://schemas.openxmlformats.org/markup-compatibility/2006" xmlns:aink="http://schemas.microsoft.com/office/drawing/2016/ink" xmlns:am3d="http://schemas.microsoft.com/office/drawing/2017/model3d" xmlns:o="urn:schemas-microsoft-com:office:office" xmlns:r="http://schemas.openxmlformats.org/officeDocument/2006/relationships" xmlns:m="http://schemas.openxmlformats.org/officeDocument/2006/math" xmlns:v="urn:schemas-microsoft-com:vml" xmlns:wp14="http://schemas.microsoft.com/office/word/2010/wordprocessingDrawing" xmlns:wp="http://schemas.openxmlformats.org/drawingml/2006/wordprocessingDrawing" xmlns:w10="urn:schemas-microsoft-com:office:word" xmlns:w="http://schemas.openxmlformats.org/wordprocessingml/2006/main" xmlns:w14="http://schemas.microsoft.com/office/word/2010/wordml" xmlns:w15="http://schemas.microsoft.com/office/word/2012/wordml" xmlns:w16cex="http://schemas.microsoft.com/office/word/2018/wordml/cex" xmlns:w16cid="http://schemas.microsoft.com/office/word/2016/wordml/cid" xmlns:w16="http://schemas.microsoft.com/office/word/2018/wordml" xmlns:w16se="http://schemas.microsoft.com/office/word/2015/wordml/symex" xmlns:wpg="http://schemas.microsoft.com/office/word/2010/wordprocessingGroup" xmlns:wpi="http://schemas.microsoft.com/office/word/2010/wordprocessingInk" xmlns:wne="http://schemas.microsoft.com/office/word/2006/wordml" xmlns:wps="http://schemas.microsoft.com/office/word/2010/wordprocessingShape" mc:Ignorable="w14 w15 w16se w16cid w16 w16cex wp14">
+<w:document xmlns:wpc="http://schemas.microsoft.com/office/word/2010/wordprocessingCanvas" xmlns:cx="http://schemas.microsoft.com/office/drawing/2014/chartex" xmlns:cx1="http://schemas.microsoft.com/office/drawing/2015/9/8/chartex" xmlns:cx2="http://schemas.microsoft.com/office/drawing/2015/10/21/chartex" xmlns:cx3="http://schemas.microsoft.com/office/drawing/2016/5/9/chartex" xmlns:cx4="http://schemas.microsoft.com/office/drawing/2016/5/10/chartex" xmlns:cx5="http://schemas.microsoft.com/office/drawing/2016/5/11/chartex" xmlns:cx6="http://schemas.microsoft.com/office/drawing/2016/5/12/chartex" xmlns:cx7="http://schemas.microsoft.com/office/drawing/2016/5/13/chartex" xmlns:cx8="http://schemas.microsoft.com/office/drawing/2016/5/14/chartex" xmlns:mc="http://schemas.openxmlformats.org/markup-compatibility/2006" xmlns:aink="http://schemas.microsoft.com/office/drawing/2016/ink" xmlns:am3d="http://schemas.microsoft.com/office/drawing/2017/model3d" xmlns:o="urn:schemas-microsoft-com:office:office" xmlns:oel="http://schemas.microsoft.com/office/2019/extlst" xmlns:r="http://schemas.openxmlformats.org/officeDocument/2006/relationships" xmlns:m="http://schemas.openxmlformats.org/officeDocument/2006/math" xmlns:v="urn:schemas-microsoft-com:vml" xmlns:wp14="http://schemas.microsoft.com/office/word/2010/wordprocessingDrawing" xmlns:wp="http://schemas.openxmlformats.org/drawingml/2006/wordprocessingDrawing" xmlns:w10="urn:schemas-microsoft-com:office:word" xmlns:w="http://schemas.openxmlformats.org/wordprocessingml/2006/main" xmlns:w14="http://schemas.microsoft.com/office/word/2010/wordml" xmlns:w15="http://schemas.microsoft.com/office/word/2012/wordml" xmlns:w16cex="http://schemas.microsoft.com/office/word/2018/wordml/cex" xmlns:w16cid="http://schemas.microsoft.com/office/word/2016/wordml/cid" xmlns:w16="http://schemas.microsoft.com/office/word/2018/wordml" xmlns:w16sdtdh="http://schemas.microsoft.com/office/word/2020/wordml/sdtdatahash" xmlns:w16se="http://schemas.microsoft.com/office/word/2015/wordml/symex" xmlns:wpg="http://schemas.microsoft.com/office/word/2010/wordprocessingGroup" xmlns:wpi="http://schemas.microsoft.com/office/word/2010/wordprocessingInk" xmlns:wne="http://schemas.microsoft.com/office/word/2006/wordml" xmlns:wps="http://schemas.microsoft.com/office/word/2010/wordprocessingShape" mc:Ignorable="w14 w15 w16se w16cid w16 w16cex w16sdtdh wp14">
   <w:body>
     <w:p>
       <w:pPr>
@@ -45,7 +45,7 @@
         <w:t xml:space="preserve">Version </w:t>
       </w:r>
       <w:r>
-        <w:t>2</w:t>
+        <w:t>3</w:t>
       </w:r>
     </w:p>
     <w:p>
@@ -65,7 +65,7 @@
         <w:rPr>
           <w:noProof/>
         </w:rPr>
-        <w:t>7/8/22 2:40 PM</w:t>
+        <w:t>4/22/24 9:14 AM</w:t>
       </w:r>
       <w:r>
         <w:fldChar w:fldCharType="end"/>
@@ -4794,7 +4794,7 @@
           <w:noProof/>
         </w:rPr>
         <w:drawing>
-          <wp:inline distT="0" distB="0" distL="0" distR="0" wp14:anchorId="420E83A6" wp14:editId="4A4FB9D3">
+          <wp:inline distT="0" distB="0" distL="0" distR="0" wp14:anchorId="420E83A6" wp14:editId="0D031438">
             <wp:extent cx="5943600" cy="1881622"/>
             <wp:effectExtent l="0" t="0" r="0" b="0"/>
             <wp:docPr id="34" name="Picture 34"/>
@@ -5868,9 +5868,9 @@
           <w:noProof/>
         </w:rPr>
         <w:drawing>
-          <wp:inline distT="0" distB="0" distL="0" distR="0" wp14:anchorId="0868259F" wp14:editId="6646A9FC">
-            <wp:extent cx="5943600" cy="2649083"/>
-            <wp:effectExtent l="0" t="0" r="0" b="5715"/>
+          <wp:inline distT="0" distB="0" distL="0" distR="0" wp14:anchorId="0868259F" wp14:editId="17EA27BC">
+            <wp:extent cx="5943599" cy="2649083"/>
+            <wp:effectExtent l="0" t="0" r="635" b="5715"/>
             <wp:docPr id="33" name="Picture 33"/>
             <wp:cNvGraphicFramePr>
               <a:graphicFrameLocks xmlns:a="http://schemas.openxmlformats.org/drawingml/2006/main" noChangeAspect="1"/>
@@ -5897,7 +5897,7 @@
                   <pic:spPr>
                     <a:xfrm>
                       <a:off x="0" y="0"/>
-                      <a:ext cx="5943600" cy="2649083"/>
+                      <a:ext cx="5943599" cy="2649083"/>
                     </a:xfrm>
                     <a:prstGeom prst="rect">
                       <a:avLst/>
@@ -10703,13 +10703,25 @@
         <w:rPr>
           <w:b/>
         </w:rPr>
-        <w:t xml:space="preserve">Autonomous Vehicle Cybersecurity Development Lifecycle </w:t>
+        <w:t>AVCDL</w:t>
       </w:r>
       <w:r>
         <w:rPr>
           <w:bCs/>
         </w:rPr>
-        <w:t>(AVCDL primary document)</w:t>
+        <w:t xml:space="preserve"> </w:t>
+      </w:r>
+      <w:r>
+        <w:rPr>
+          <w:bCs/>
+        </w:rPr>
+        <w:t>(</w:t>
+      </w:r>
+      <w:r>
+        <w:rPr>
+          <w:bCs/>
+        </w:rPr>
+        <w:t>primary document)</w:t>
       </w:r>
     </w:p>
     <w:p>
@@ -11604,7 +11616,7 @@
 </file>
 
 <file path=word/endnotes.xml><?xml version="1.0" encoding="utf-8"?>
-<w:endnotes xmlns:wpc="http://schemas.microsoft.com/office/word/2010/wordprocessingCanvas" xmlns:cx="http://schemas.microsoft.com/office/drawing/2014/chartex" xmlns:cx1="http://schemas.microsoft.com/office/drawing/2015/9/8/chartex" xmlns:cx2="http://schemas.microsoft.com/office/drawing/2015/10/21/chartex" xmlns:cx3="http://schemas.microsoft.com/office/drawing/2016/5/9/chartex" xmlns:cx4="http://schemas.microsoft.com/office/drawing/2016/5/10/chartex" xmlns:cx5="http://schemas.microsoft.com/office/drawing/2016/5/11/chartex" xmlns:cx6="http://schemas.microsoft.com/office/drawing/2016/5/12/chartex" xmlns:cx7="http://schemas.microsoft.com/office/drawing/2016/5/13/chartex" xmlns:cx8="http://schemas.microsoft.com/office/drawing/2016/5/14/chartex" xmlns:mc="http://schemas.openxmlformats.org/markup-compatibility/2006" xmlns:aink="http://schemas.microsoft.com/office/drawing/2016/ink" xmlns:am3d="http://schemas.microsoft.com/office/drawing/2017/model3d" xmlns:o="urn:schemas-microsoft-com:office:office" xmlns:r="http://schemas.openxmlformats.org/officeDocument/2006/relationships" xmlns:m="http://schemas.openxmlformats.org/officeDocument/2006/math" xmlns:v="urn:schemas-microsoft-com:vml" xmlns:wp14="http://schemas.microsoft.com/office/word/2010/wordprocessingDrawing" xmlns:wp="http://schemas.openxmlformats.org/drawingml/2006/wordprocessingDrawing" xmlns:w10="urn:schemas-microsoft-com:office:word" xmlns:w="http://schemas.openxmlformats.org/wordprocessingml/2006/main" xmlns:w14="http://schemas.microsoft.com/office/word/2010/wordml" xmlns:w15="http://schemas.microsoft.com/office/word/2012/wordml" xmlns:w16cex="http://schemas.microsoft.com/office/word/2018/wordml/cex" xmlns:w16cid="http://schemas.microsoft.com/office/word/2016/wordml/cid" xmlns:w16="http://schemas.microsoft.com/office/word/2018/wordml" xmlns:w16se="http://schemas.microsoft.com/office/word/2015/wordml/symex" xmlns:wpg="http://schemas.microsoft.com/office/word/2010/wordprocessingGroup" xmlns:wpi="http://schemas.microsoft.com/office/word/2010/wordprocessingInk" xmlns:wne="http://schemas.microsoft.com/office/word/2006/wordml" xmlns:wps="http://schemas.microsoft.com/office/word/2010/wordprocessingShape" mc:Ignorable="w14 w15 w16se w16cid w16 w16cex wp14">
+<w:endnotes xmlns:wpc="http://schemas.microsoft.com/office/word/2010/wordprocessingCanvas" xmlns:cx="http://schemas.microsoft.com/office/drawing/2014/chartex" xmlns:cx1="http://schemas.microsoft.com/office/drawing/2015/9/8/chartex" xmlns:cx2="http://schemas.microsoft.com/office/drawing/2015/10/21/chartex" xmlns:cx3="http://schemas.microsoft.com/office/drawing/2016/5/9/chartex" xmlns:cx4="http://schemas.microsoft.com/office/drawing/2016/5/10/chartex" xmlns:cx5="http://schemas.microsoft.com/office/drawing/2016/5/11/chartex" xmlns:cx6="http://schemas.microsoft.com/office/drawing/2016/5/12/chartex" xmlns:cx7="http://schemas.microsoft.com/office/drawing/2016/5/13/chartex" xmlns:cx8="http://schemas.microsoft.com/office/drawing/2016/5/14/chartex" xmlns:mc="http://schemas.openxmlformats.org/markup-compatibility/2006" xmlns:aink="http://schemas.microsoft.com/office/drawing/2016/ink" xmlns:am3d="http://schemas.microsoft.com/office/drawing/2017/model3d" xmlns:o="urn:schemas-microsoft-com:office:office" xmlns:oel="http://schemas.microsoft.com/office/2019/extlst" xmlns:r="http://schemas.openxmlformats.org/officeDocument/2006/relationships" xmlns:m="http://schemas.openxmlformats.org/officeDocument/2006/math" xmlns:v="urn:schemas-microsoft-com:vml" xmlns:wp14="http://schemas.microsoft.com/office/word/2010/wordprocessingDrawing" xmlns:wp="http://schemas.openxmlformats.org/drawingml/2006/wordprocessingDrawing" xmlns:w10="urn:schemas-microsoft-com:office:word" xmlns:w="http://schemas.openxmlformats.org/wordprocessingml/2006/main" xmlns:w14="http://schemas.microsoft.com/office/word/2010/wordml" xmlns:w15="http://schemas.microsoft.com/office/word/2012/wordml" xmlns:w16cex="http://schemas.microsoft.com/office/word/2018/wordml/cex" xmlns:w16cid="http://schemas.microsoft.com/office/word/2016/wordml/cid" xmlns:w16="http://schemas.microsoft.com/office/word/2018/wordml" xmlns:w16sdtdh="http://schemas.microsoft.com/office/word/2020/wordml/sdtdatahash" xmlns:w16se="http://schemas.microsoft.com/office/word/2015/wordml/symex" xmlns:wpg="http://schemas.microsoft.com/office/word/2010/wordprocessingGroup" xmlns:wpi="http://schemas.microsoft.com/office/word/2010/wordprocessingInk" xmlns:wne="http://schemas.microsoft.com/office/word/2006/wordml" xmlns:wps="http://schemas.microsoft.com/office/word/2010/wordprocessingShape" mc:Ignorable="w14 w15 w16se w16cid w16 w16cex w16sdtdh wp14">
   <w:endnote w:type="separator" w:id="-1">
     <w:p>
       <w:pPr>
@@ -11629,7 +11641,7 @@
 </file>
 
 <file path=word/footer1.xml><?xml version="1.0" encoding="utf-8"?>
-<w:ftr xmlns:wpc="http://schemas.microsoft.com/office/word/2010/wordprocessingCanvas" xmlns:cx="http://schemas.microsoft.com/office/drawing/2014/chartex" xmlns:cx1="http://schemas.microsoft.com/office/drawing/2015/9/8/chartex" xmlns:cx2="http://schemas.microsoft.com/office/drawing/2015/10/21/chartex" xmlns:cx3="http://schemas.microsoft.com/office/drawing/2016/5/9/chartex" xmlns:cx4="http://schemas.microsoft.com/office/drawing/2016/5/10/chartex" xmlns:cx5="http://schemas.microsoft.com/office/drawing/2016/5/11/chartex" xmlns:cx6="http://schemas.microsoft.com/office/drawing/2016/5/12/chartex" xmlns:cx7="http://schemas.microsoft.com/office/drawing/2016/5/13/chartex" xmlns:cx8="http://schemas.microsoft.com/office/drawing/2016/5/14/chartex" xmlns:mc="http://schemas.openxmlformats.org/markup-compatibility/2006" xmlns:aink="http://schemas.microsoft.com/office/drawing/2016/ink" xmlns:am3d="http://schemas.microsoft.com/office/drawing/2017/model3d" xmlns:o="urn:schemas-microsoft-com:office:office" xmlns:r="http://schemas.openxmlformats.org/officeDocument/2006/relationships" xmlns:m="http://schemas.openxmlformats.org/officeDocument/2006/math" xmlns:v="urn:schemas-microsoft-com:vml" xmlns:wp14="http://schemas.microsoft.com/office/word/2010/wordprocessingDrawing" xmlns:wp="http://schemas.openxmlformats.org/drawingml/2006/wordprocessingDrawing" xmlns:w10="urn:schemas-microsoft-com:office:word" xmlns:w="http://schemas.openxmlformats.org/wordprocessingml/2006/main" xmlns:w14="http://schemas.microsoft.com/office/word/2010/wordml" xmlns:w15="http://schemas.microsoft.com/office/word/2012/wordml" xmlns:w16cex="http://schemas.microsoft.com/office/word/2018/wordml/cex" xmlns:w16cid="http://schemas.microsoft.com/office/word/2016/wordml/cid" xmlns:w16="http://schemas.microsoft.com/office/word/2018/wordml" xmlns:w16se="http://schemas.microsoft.com/office/word/2015/wordml/symex" xmlns:wpg="http://schemas.microsoft.com/office/word/2010/wordprocessingGroup" xmlns:wpi="http://schemas.microsoft.com/office/word/2010/wordprocessingInk" xmlns:wne="http://schemas.microsoft.com/office/word/2006/wordml" xmlns:wps="http://schemas.microsoft.com/office/word/2010/wordprocessingShape" mc:Ignorable="w14 w15 w16se w16cid w16 w16cex wp14">
+<w:ftr xmlns:wpc="http://schemas.microsoft.com/office/word/2010/wordprocessingCanvas" xmlns:cx="http://schemas.microsoft.com/office/drawing/2014/chartex" xmlns:cx1="http://schemas.microsoft.com/office/drawing/2015/9/8/chartex" xmlns:cx2="http://schemas.microsoft.com/office/drawing/2015/10/21/chartex" xmlns:cx3="http://schemas.microsoft.com/office/drawing/2016/5/9/chartex" xmlns:cx4="http://schemas.microsoft.com/office/drawing/2016/5/10/chartex" xmlns:cx5="http://schemas.microsoft.com/office/drawing/2016/5/11/chartex" xmlns:cx6="http://schemas.microsoft.com/office/drawing/2016/5/12/chartex" xmlns:cx7="http://schemas.microsoft.com/office/drawing/2016/5/13/chartex" xmlns:cx8="http://schemas.microsoft.com/office/drawing/2016/5/14/chartex" xmlns:mc="http://schemas.openxmlformats.org/markup-compatibility/2006" xmlns:aink="http://schemas.microsoft.com/office/drawing/2016/ink" xmlns:am3d="http://schemas.microsoft.com/office/drawing/2017/model3d" xmlns:o="urn:schemas-microsoft-com:office:office" xmlns:oel="http://schemas.microsoft.com/office/2019/extlst" xmlns:r="http://schemas.openxmlformats.org/officeDocument/2006/relationships" xmlns:m="http://schemas.openxmlformats.org/officeDocument/2006/math" xmlns:v="urn:schemas-microsoft-com:vml" xmlns:wp14="http://schemas.microsoft.com/office/word/2010/wordprocessingDrawing" xmlns:wp="http://schemas.openxmlformats.org/drawingml/2006/wordprocessingDrawing" xmlns:w10="urn:schemas-microsoft-com:office:word" xmlns:w="http://schemas.openxmlformats.org/wordprocessingml/2006/main" xmlns:w14="http://schemas.microsoft.com/office/word/2010/wordml" xmlns:w15="http://schemas.microsoft.com/office/word/2012/wordml" xmlns:w16cex="http://schemas.microsoft.com/office/word/2018/wordml/cex" xmlns:w16cid="http://schemas.microsoft.com/office/word/2016/wordml/cid" xmlns:w16="http://schemas.microsoft.com/office/word/2018/wordml" xmlns:w16sdtdh="http://schemas.microsoft.com/office/word/2020/wordml/sdtdatahash" xmlns:w16se="http://schemas.microsoft.com/office/word/2015/wordml/symex" xmlns:wpg="http://schemas.microsoft.com/office/word/2010/wordprocessingGroup" xmlns:wpi="http://schemas.microsoft.com/office/word/2010/wordprocessingInk" xmlns:wne="http://schemas.microsoft.com/office/word/2006/wordml" xmlns:wps="http://schemas.microsoft.com/office/word/2010/wordprocessingShape" mc:Ignorable="w14 w15 w16se w16cid w16 w16cex w16sdtdh wp14">
   <w:sdt>
     <w:sdtPr>
       <w:rPr>
@@ -11641,11 +11653,6 @@
         <w:docPartUnique/>
       </w:docPartObj>
     </w:sdtPr>
-    <w:sdtEndPr>
-      <w:rPr>
-        <w:rStyle w:val="PageNumber"/>
-      </w:rPr>
-    </w:sdtEndPr>
     <w:sdtContent>
       <w:p>
         <w:pPr>
@@ -11686,7 +11693,7 @@
 </file>
 
 <file path=word/footer2.xml><?xml version="1.0" encoding="utf-8"?>
-<w:ftr xmlns:wpc="http://schemas.microsoft.com/office/word/2010/wordprocessingCanvas" xmlns:cx="http://schemas.microsoft.com/office/drawing/2014/chartex" xmlns:cx1="http://schemas.microsoft.com/office/drawing/2015/9/8/chartex" xmlns:cx2="http://schemas.microsoft.com/office/drawing/2015/10/21/chartex" xmlns:cx3="http://schemas.microsoft.com/office/drawing/2016/5/9/chartex" xmlns:cx4="http://schemas.microsoft.com/office/drawing/2016/5/10/chartex" xmlns:cx5="http://schemas.microsoft.com/office/drawing/2016/5/11/chartex" xmlns:cx6="http://schemas.microsoft.com/office/drawing/2016/5/12/chartex" xmlns:cx7="http://schemas.microsoft.com/office/drawing/2016/5/13/chartex" xmlns:cx8="http://schemas.microsoft.com/office/drawing/2016/5/14/chartex" xmlns:mc="http://schemas.openxmlformats.org/markup-compatibility/2006" xmlns:aink="http://schemas.microsoft.com/office/drawing/2016/ink" xmlns:am3d="http://schemas.microsoft.com/office/drawing/2017/model3d" xmlns:o="urn:schemas-microsoft-com:office:office" xmlns:r="http://schemas.openxmlformats.org/officeDocument/2006/relationships" xmlns:m="http://schemas.openxmlformats.org/officeDocument/2006/math" xmlns:v="urn:schemas-microsoft-com:vml" xmlns:wp14="http://schemas.microsoft.com/office/word/2010/wordprocessingDrawing" xmlns:wp="http://schemas.openxmlformats.org/drawingml/2006/wordprocessingDrawing" xmlns:w10="urn:schemas-microsoft-com:office:word" xmlns:w="http://schemas.openxmlformats.org/wordprocessingml/2006/main" xmlns:w14="http://schemas.microsoft.com/office/word/2010/wordml" xmlns:w15="http://schemas.microsoft.com/office/word/2012/wordml" xmlns:w16cex="http://schemas.microsoft.com/office/word/2018/wordml/cex" xmlns:w16cid="http://schemas.microsoft.com/office/word/2016/wordml/cid" xmlns:w16="http://schemas.microsoft.com/office/word/2018/wordml" xmlns:w16se="http://schemas.microsoft.com/office/word/2015/wordml/symex" xmlns:wpg="http://schemas.microsoft.com/office/word/2010/wordprocessingGroup" xmlns:wpi="http://schemas.microsoft.com/office/word/2010/wordprocessingInk" xmlns:wne="http://schemas.microsoft.com/office/word/2006/wordml" xmlns:wps="http://schemas.microsoft.com/office/word/2010/wordprocessingShape" mc:Ignorable="w14 w15 w16se w16cid w16 w16cex wp14">
+<w:ftr xmlns:wpc="http://schemas.microsoft.com/office/word/2010/wordprocessingCanvas" xmlns:cx="http://schemas.microsoft.com/office/drawing/2014/chartex" xmlns:cx1="http://schemas.microsoft.com/office/drawing/2015/9/8/chartex" xmlns:cx2="http://schemas.microsoft.com/office/drawing/2015/10/21/chartex" xmlns:cx3="http://schemas.microsoft.com/office/drawing/2016/5/9/chartex" xmlns:cx4="http://schemas.microsoft.com/office/drawing/2016/5/10/chartex" xmlns:cx5="http://schemas.microsoft.com/office/drawing/2016/5/11/chartex" xmlns:cx6="http://schemas.microsoft.com/office/drawing/2016/5/12/chartex" xmlns:cx7="http://schemas.microsoft.com/office/drawing/2016/5/13/chartex" xmlns:cx8="http://schemas.microsoft.com/office/drawing/2016/5/14/chartex" xmlns:mc="http://schemas.openxmlformats.org/markup-compatibility/2006" xmlns:aink="http://schemas.microsoft.com/office/drawing/2016/ink" xmlns:am3d="http://schemas.microsoft.com/office/drawing/2017/model3d" xmlns:o="urn:schemas-microsoft-com:office:office" xmlns:oel="http://schemas.microsoft.com/office/2019/extlst" xmlns:r="http://schemas.openxmlformats.org/officeDocument/2006/relationships" xmlns:m="http://schemas.openxmlformats.org/officeDocument/2006/math" xmlns:v="urn:schemas-microsoft-com:vml" xmlns:wp14="http://schemas.microsoft.com/office/word/2010/wordprocessingDrawing" xmlns:wp="http://schemas.openxmlformats.org/drawingml/2006/wordprocessingDrawing" xmlns:w10="urn:schemas-microsoft-com:office:word" xmlns:w="http://schemas.openxmlformats.org/wordprocessingml/2006/main" xmlns:w14="http://schemas.microsoft.com/office/word/2010/wordml" xmlns:w15="http://schemas.microsoft.com/office/word/2012/wordml" xmlns:w16cex="http://schemas.microsoft.com/office/word/2018/wordml/cex" xmlns:w16cid="http://schemas.microsoft.com/office/word/2016/wordml/cid" xmlns:w16="http://schemas.microsoft.com/office/word/2018/wordml" xmlns:w16sdtdh="http://schemas.microsoft.com/office/word/2020/wordml/sdtdatahash" xmlns:w16se="http://schemas.microsoft.com/office/word/2015/wordml/symex" xmlns:wpg="http://schemas.microsoft.com/office/word/2010/wordprocessingGroup" xmlns:wpi="http://schemas.microsoft.com/office/word/2010/wordprocessingInk" xmlns:wne="http://schemas.microsoft.com/office/word/2006/wordml" xmlns:wps="http://schemas.microsoft.com/office/word/2010/wordprocessingShape" mc:Ignorable="w14 w15 w16se w16cid w16 w16cex w16sdtdh wp14">
   <w:sdt>
     <w:sdtPr>
       <w:rPr>
@@ -11698,11 +11705,6 @@
         <w:docPartUnique/>
       </w:docPartObj>
     </w:sdtPr>
-    <w:sdtEndPr>
-      <w:rPr>
-        <w:rStyle w:val="PageNumber"/>
-      </w:rPr>
-    </w:sdtEndPr>
     <w:sdtContent>
       <w:p>
         <w:pPr>
@@ -11756,7 +11758,7 @@
 </file>
 
 <file path=word/footnotes.xml><?xml version="1.0" encoding="utf-8"?>
-<w:footnotes xmlns:wpc="http://schemas.microsoft.com/office/word/2010/wordprocessingCanvas" xmlns:cx="http://schemas.microsoft.com/office/drawing/2014/chartex" xmlns:cx1="http://schemas.microsoft.com/office/drawing/2015/9/8/chartex" xmlns:cx2="http://schemas.microsoft.com/office/drawing/2015/10/21/chartex" xmlns:cx3="http://schemas.microsoft.com/office/drawing/2016/5/9/chartex" xmlns:cx4="http://schemas.microsoft.com/office/drawing/2016/5/10/chartex" xmlns:cx5="http://schemas.microsoft.com/office/drawing/2016/5/11/chartex" xmlns:cx6="http://schemas.microsoft.com/office/drawing/2016/5/12/chartex" xmlns:cx7="http://schemas.microsoft.com/office/drawing/2016/5/13/chartex" xmlns:cx8="http://schemas.microsoft.com/office/drawing/2016/5/14/chartex" xmlns:mc="http://schemas.openxmlformats.org/markup-compatibility/2006" xmlns:aink="http://schemas.microsoft.com/office/drawing/2016/ink" xmlns:am3d="http://schemas.microsoft.com/office/drawing/2017/model3d" xmlns:o="urn:schemas-microsoft-com:office:office" xmlns:r="http://schemas.openxmlformats.org/officeDocument/2006/relationships" xmlns:m="http://schemas.openxmlformats.org/officeDocument/2006/math" xmlns:v="urn:schemas-microsoft-com:vml" xmlns:wp14="http://schemas.microsoft.com/office/word/2010/wordprocessingDrawing" xmlns:wp="http://schemas.openxmlformats.org/drawingml/2006/wordprocessingDrawing" xmlns:w10="urn:schemas-microsoft-com:office:word" xmlns:w="http://schemas.openxmlformats.org/wordprocessingml/2006/main" xmlns:w14="http://schemas.microsoft.com/office/word/2010/wordml" xmlns:w15="http://schemas.microsoft.com/office/word/2012/wordml" xmlns:w16cex="http://schemas.microsoft.com/office/word/2018/wordml/cex" xmlns:w16cid="http://schemas.microsoft.com/office/word/2016/wordml/cid" xmlns:w16="http://schemas.microsoft.com/office/word/2018/wordml" xmlns:w16se="http://schemas.microsoft.com/office/word/2015/wordml/symex" xmlns:wpg="http://schemas.microsoft.com/office/word/2010/wordprocessingGroup" xmlns:wpi="http://schemas.microsoft.com/office/word/2010/wordprocessingInk" xmlns:wne="http://schemas.microsoft.com/office/word/2006/wordml" xmlns:wps="http://schemas.microsoft.com/office/word/2010/wordprocessingShape" mc:Ignorable="w14 w15 w16se w16cid w16 w16cex wp14">
+<w:footnotes xmlns:wpc="http://schemas.microsoft.com/office/word/2010/wordprocessingCanvas" xmlns:cx="http://schemas.microsoft.com/office/drawing/2014/chartex" xmlns:cx1="http://schemas.microsoft.com/office/drawing/2015/9/8/chartex" xmlns:cx2="http://schemas.microsoft.com/office/drawing/2015/10/21/chartex" xmlns:cx3="http://schemas.microsoft.com/office/drawing/2016/5/9/chartex" xmlns:cx4="http://schemas.microsoft.com/office/drawing/2016/5/10/chartex" xmlns:cx5="http://schemas.microsoft.com/office/drawing/2016/5/11/chartex" xmlns:cx6="http://schemas.microsoft.com/office/drawing/2016/5/12/chartex" xmlns:cx7="http://schemas.microsoft.com/office/drawing/2016/5/13/chartex" xmlns:cx8="http://schemas.microsoft.com/office/drawing/2016/5/14/chartex" xmlns:mc="http://schemas.openxmlformats.org/markup-compatibility/2006" xmlns:aink="http://schemas.microsoft.com/office/drawing/2016/ink" xmlns:am3d="http://schemas.microsoft.com/office/drawing/2017/model3d" xmlns:o="urn:schemas-microsoft-com:office:office" xmlns:oel="http://schemas.microsoft.com/office/2019/extlst" xmlns:r="http://schemas.openxmlformats.org/officeDocument/2006/relationships" xmlns:m="http://schemas.openxmlformats.org/officeDocument/2006/math" xmlns:v="urn:schemas-microsoft-com:vml" xmlns:wp14="http://schemas.microsoft.com/office/word/2010/wordprocessingDrawing" xmlns:wp="http://schemas.openxmlformats.org/drawingml/2006/wordprocessingDrawing" xmlns:w10="urn:schemas-microsoft-com:office:word" xmlns:w="http://schemas.openxmlformats.org/wordprocessingml/2006/main" xmlns:w14="http://schemas.microsoft.com/office/word/2010/wordml" xmlns:w15="http://schemas.microsoft.com/office/word/2012/wordml" xmlns:w16cex="http://schemas.microsoft.com/office/word/2018/wordml/cex" xmlns:w16cid="http://schemas.microsoft.com/office/word/2016/wordml/cid" xmlns:w16="http://schemas.microsoft.com/office/word/2018/wordml" xmlns:w16sdtdh="http://schemas.microsoft.com/office/word/2020/wordml/sdtdatahash" xmlns:w16se="http://schemas.microsoft.com/office/word/2015/wordml/symex" xmlns:wpg="http://schemas.microsoft.com/office/word/2010/wordprocessingGroup" xmlns:wpi="http://schemas.microsoft.com/office/word/2010/wordprocessingInk" xmlns:wne="http://schemas.microsoft.com/office/word/2006/wordml" xmlns:wps="http://schemas.microsoft.com/office/word/2010/wordprocessingShape" mc:Ignorable="w14 w15 w16se w16cid w16 w16cex w16sdtdh wp14">
   <w:footnote w:type="separator" w:id="-1">
     <w:p>
       <w:pPr>
@@ -11781,7 +11783,7 @@
 </file>
 
 <file path=word/numbering.xml><?xml version="1.0" encoding="utf-8"?>
-<w:numbering xmlns:wpc="http://schemas.microsoft.com/office/word/2010/wordprocessingCanvas" xmlns:cx="http://schemas.microsoft.com/office/drawing/2014/chartex" xmlns:cx1="http://schemas.microsoft.com/office/drawing/2015/9/8/chartex" xmlns:cx2="http://schemas.microsoft.com/office/drawing/2015/10/21/chartex" xmlns:cx3="http://schemas.microsoft.com/office/drawing/2016/5/9/chartex" xmlns:cx4="http://schemas.microsoft.com/office/drawing/2016/5/10/chartex" xmlns:cx5="http://schemas.microsoft.com/office/drawing/2016/5/11/chartex" xmlns:cx6="http://schemas.microsoft.com/office/drawing/2016/5/12/chartex" xmlns:cx7="http://schemas.microsoft.com/office/drawing/2016/5/13/chartex" xmlns:cx8="http://schemas.microsoft.com/office/drawing/2016/5/14/chartex" xmlns:mc="http://schemas.openxmlformats.org/markup-compatibility/2006" xmlns:aink="http://schemas.microsoft.com/office/drawing/2016/ink" xmlns:am3d="http://schemas.microsoft.com/office/drawing/2017/model3d" xmlns:o="urn:schemas-microsoft-com:office:office" xmlns:r="http://schemas.openxmlformats.org/officeDocument/2006/relationships" xmlns:m="http://schemas.openxmlformats.org/officeDocument/2006/math" xmlns:v="urn:schemas-microsoft-com:vml" xmlns:wp14="http://schemas.microsoft.com/office/word/2010/wordprocessingDrawing" xmlns:wp="http://schemas.openxmlformats.org/drawingml/2006/wordprocessingDrawing" xmlns:w10="urn:schemas-microsoft-com:office:word" xmlns:w="http://schemas.openxmlformats.org/wordprocessingml/2006/main" xmlns:w14="http://schemas.microsoft.com/office/word/2010/wordml" xmlns:w15="http://schemas.microsoft.com/office/word/2012/wordml" xmlns:w16cex="http://schemas.microsoft.com/office/word/2018/wordml/cex" xmlns:w16cid="http://schemas.microsoft.com/office/word/2016/wordml/cid" xmlns:w16="http://schemas.microsoft.com/office/word/2018/wordml" xmlns:w16se="http://schemas.microsoft.com/office/word/2015/wordml/symex" xmlns:wpg="http://schemas.microsoft.com/office/word/2010/wordprocessingGroup" xmlns:wpi="http://schemas.microsoft.com/office/word/2010/wordprocessingInk" xmlns:wne="http://schemas.microsoft.com/office/word/2006/wordml" xmlns:wps="http://schemas.microsoft.com/office/word/2010/wordprocessingShape" mc:Ignorable="w14 w15 w16se w16cid w16 w16cex wp14">
+<w:numbering xmlns:wpc="http://schemas.microsoft.com/office/word/2010/wordprocessingCanvas" xmlns:cx="http://schemas.microsoft.com/office/drawing/2014/chartex" xmlns:cx1="http://schemas.microsoft.com/office/drawing/2015/9/8/chartex" xmlns:cx2="http://schemas.microsoft.com/office/drawing/2015/10/21/chartex" xmlns:cx3="http://schemas.microsoft.com/office/drawing/2016/5/9/chartex" xmlns:cx4="http://schemas.microsoft.com/office/drawing/2016/5/10/chartex" xmlns:cx5="http://schemas.microsoft.com/office/drawing/2016/5/11/chartex" xmlns:cx6="http://schemas.microsoft.com/office/drawing/2016/5/12/chartex" xmlns:cx7="http://schemas.microsoft.com/office/drawing/2016/5/13/chartex" xmlns:cx8="http://schemas.microsoft.com/office/drawing/2016/5/14/chartex" xmlns:mc="http://schemas.openxmlformats.org/markup-compatibility/2006" xmlns:aink="http://schemas.microsoft.com/office/drawing/2016/ink" xmlns:am3d="http://schemas.microsoft.com/office/drawing/2017/model3d" xmlns:o="urn:schemas-microsoft-com:office:office" xmlns:oel="http://schemas.microsoft.com/office/2019/extlst" xmlns:r="http://schemas.openxmlformats.org/officeDocument/2006/relationships" xmlns:m="http://schemas.openxmlformats.org/officeDocument/2006/math" xmlns:v="urn:schemas-microsoft-com:vml" xmlns:wp14="http://schemas.microsoft.com/office/word/2010/wordprocessingDrawing" xmlns:wp="http://schemas.openxmlformats.org/drawingml/2006/wordprocessingDrawing" xmlns:w10="urn:schemas-microsoft-com:office:word" xmlns:w="http://schemas.openxmlformats.org/wordprocessingml/2006/main" xmlns:w14="http://schemas.microsoft.com/office/word/2010/wordml" xmlns:w15="http://schemas.microsoft.com/office/word/2012/wordml" xmlns:w16cex="http://schemas.microsoft.com/office/word/2018/wordml/cex" xmlns:w16cid="http://schemas.microsoft.com/office/word/2016/wordml/cid" xmlns:w16="http://schemas.microsoft.com/office/word/2018/wordml" xmlns:w16sdtdh="http://schemas.microsoft.com/office/word/2020/wordml/sdtdatahash" xmlns:w16se="http://schemas.microsoft.com/office/word/2015/wordml/symex" xmlns:wpg="http://schemas.microsoft.com/office/word/2010/wordprocessingGroup" xmlns:wpi="http://schemas.microsoft.com/office/word/2010/wordprocessingInk" xmlns:wne="http://schemas.microsoft.com/office/word/2006/wordml" xmlns:wps="http://schemas.microsoft.com/office/word/2010/wordprocessingShape" mc:Ignorable="w14 w15 w16se w16cid w16 w16cex w16sdtdh wp14">
   <w:abstractNum w:abstractNumId="0" w15:restartNumberingAfterBreak="0">
     <w:nsid w:val="04F3126E"/>
     <w:multiLevelType w:val="hybridMultilevel"/>
@@ -13742,65 +13744,65 @@
       </w:rPr>
     </w:lvl>
   </w:abstractNum>
-  <w:num w:numId="1">
+  <w:num w:numId="1" w16cid:durableId="1176961390">
     <w:abstractNumId w:val="1"/>
   </w:num>
-  <w:num w:numId="2">
+  <w:num w:numId="2" w16cid:durableId="463741651">
     <w:abstractNumId w:val="5"/>
   </w:num>
-  <w:num w:numId="3">
+  <w:num w:numId="3" w16cid:durableId="757673848">
     <w:abstractNumId w:val="3"/>
   </w:num>
-  <w:num w:numId="4">
+  <w:num w:numId="4" w16cid:durableId="899023586">
     <w:abstractNumId w:val="8"/>
   </w:num>
-  <w:num w:numId="5">
+  <w:num w:numId="5" w16cid:durableId="20058313">
     <w:abstractNumId w:val="11"/>
   </w:num>
-  <w:num w:numId="6">
+  <w:num w:numId="6" w16cid:durableId="1026247004">
     <w:abstractNumId w:val="10"/>
   </w:num>
-  <w:num w:numId="7">
+  <w:num w:numId="7" w16cid:durableId="934169618">
     <w:abstractNumId w:val="16"/>
   </w:num>
-  <w:num w:numId="8">
+  <w:num w:numId="8" w16cid:durableId="618225898">
     <w:abstractNumId w:val="14"/>
   </w:num>
-  <w:num w:numId="9">
+  <w:num w:numId="9" w16cid:durableId="323171477">
     <w:abstractNumId w:val="4"/>
   </w:num>
-  <w:num w:numId="10">
+  <w:num w:numId="10" w16cid:durableId="300576365">
     <w:abstractNumId w:val="12"/>
   </w:num>
-  <w:num w:numId="11">
+  <w:num w:numId="11" w16cid:durableId="178661114">
     <w:abstractNumId w:val="17"/>
   </w:num>
-  <w:num w:numId="12">
+  <w:num w:numId="12" w16cid:durableId="195505675">
     <w:abstractNumId w:val="9"/>
   </w:num>
-  <w:num w:numId="13">
+  <w:num w:numId="13" w16cid:durableId="1401516678">
     <w:abstractNumId w:val="15"/>
   </w:num>
-  <w:num w:numId="14">
+  <w:num w:numId="14" w16cid:durableId="1204515658">
     <w:abstractNumId w:val="0"/>
   </w:num>
-  <w:num w:numId="15">
+  <w:num w:numId="15" w16cid:durableId="838885924">
     <w:abstractNumId w:val="13"/>
   </w:num>
-  <w:num w:numId="16">
+  <w:num w:numId="16" w16cid:durableId="2031174837">
     <w:abstractNumId w:val="2"/>
   </w:num>
-  <w:num w:numId="17">
+  <w:num w:numId="17" w16cid:durableId="1489395059">
     <w:abstractNumId w:val="7"/>
   </w:num>
-  <w:num w:numId="18">
+  <w:num w:numId="18" w16cid:durableId="701058777">
     <w:abstractNumId w:val="6"/>
   </w:num>
 </w:numbering>
 </file>
 
 <file path=word/styles.xml><?xml version="1.0" encoding="utf-8"?>
-<w:styles xmlns:mc="http://schemas.openxmlformats.org/markup-compatibility/2006" xmlns:r="http://schemas.openxmlformats.org/officeDocument/2006/relationships" xmlns:w="http://schemas.openxmlformats.org/wordprocessingml/2006/main" xmlns:w14="http://schemas.microsoft.com/office/word/2010/wordml" xmlns:w15="http://schemas.microsoft.com/office/word/2012/wordml" xmlns:w16cex="http://schemas.microsoft.com/office/word/2018/wordml/cex" xmlns:w16cid="http://schemas.microsoft.com/office/word/2016/wordml/cid" xmlns:w16="http://schemas.microsoft.com/office/word/2018/wordml" xmlns:w16se="http://schemas.microsoft.com/office/word/2015/wordml/symex" mc:Ignorable="w14 w15 w16se w16cid w16 w16cex">
+<w:styles xmlns:mc="http://schemas.openxmlformats.org/markup-compatibility/2006" xmlns:r="http://schemas.openxmlformats.org/officeDocument/2006/relationships" xmlns:w="http://schemas.openxmlformats.org/wordprocessingml/2006/main" xmlns:w14="http://schemas.microsoft.com/office/word/2010/wordml" xmlns:w15="http://schemas.microsoft.com/office/word/2012/wordml" xmlns:w16cex="http://schemas.microsoft.com/office/word/2018/wordml/cex" xmlns:w16cid="http://schemas.microsoft.com/office/word/2016/wordml/cid" xmlns:w16="http://schemas.microsoft.com/office/word/2018/wordml" xmlns:w16sdtdh="http://schemas.microsoft.com/office/word/2020/wordml/sdtdatahash" xmlns:w16se="http://schemas.microsoft.com/office/word/2015/wordml/symex" mc:Ignorable="w14 w15 w16se w16cid w16 w16cex w16sdtdh">
   <w:docDefaults>
     <w:rPrDefault>
       <w:rPr>

</xml_diff>